<commit_message>
Oublis morceaux de cours dans les fichiers.
</commit_message>
<xml_diff>
--- a/Cours/5eme/RogerVailland/Chapitre_C3/Documents/C3 - Tester une égalité (A trou).docx
+++ b/Cours/5eme/RogerVailland/Chapitre_C3/Documents/C3 - Tester une égalité (A trou).docx
@@ -748,6 +748,8 @@
                 <w:rStyle w:val="Accentuationlgre"/>
                 <w:i w:val="0"/>
                 <w:iCs w:val="0"/>
+                <w:sz w:val="24"/>
+                <w:szCs w:val="24"/>
               </w:rPr>
             </w:pPr>
             <w:r>
@@ -755,6 +757,8 @@
                 <w:rStyle w:val="Accentuationlgre"/>
                 <w:rFonts w:eastAsiaTheme="minorEastAsia"/>
                 <w:iCs w:val="0"/>
+                <w:sz w:val="24"/>
+                <w:szCs w:val="24"/>
               </w:rPr>
               <w:t xml:space="preserve"> </w:t>
             </w:r>
@@ -766,6 +770,8 @@
                 <w:rPr>
                   <w:rStyle w:val="Accentuationlgre"/>
                   <w:rFonts w:ascii="Cambria Math" w:hAnsi="Cambria Math"/>
+                  <w:sz w:val="24"/>
+                  <w:szCs w:val="24"/>
                 </w:rPr>
                 <m:t>5x+3</m:t>
               </m:r>
@@ -782,6 +788,8 @@
                 <w:rStyle w:val="Accentuationlgre"/>
                 <w:i w:val="0"/>
                 <w:iCs w:val="0"/>
+                <w:sz w:val="24"/>
+                <w:szCs w:val="24"/>
               </w:rPr>
             </w:pPr>
             <m:oMathPara>
@@ -793,6 +801,8 @@
                   <w:rPr>
                     <w:rStyle w:val="Accentuationlgre"/>
                     <w:rFonts w:ascii="Cambria Math" w:hAnsi="Cambria Math"/>
+                    <w:sz w:val="24"/>
+                    <w:szCs w:val="24"/>
                   </w:rPr>
                   <m:t>=</m:t>
                 </m:r>
@@ -810,6 +820,8 @@
                 <w:rStyle w:val="Accentuationlgre"/>
                 <w:i w:val="0"/>
                 <w:iCs w:val="0"/>
+                <w:sz w:val="24"/>
+                <w:szCs w:val="24"/>
               </w:rPr>
             </w:pPr>
             <m:oMath>
@@ -820,6 +832,8 @@
                 <w:rPr>
                   <w:rStyle w:val="Accentuationlgre"/>
                   <w:rFonts w:ascii="Cambria Math" w:hAnsi="Cambria Math"/>
+                  <w:sz w:val="24"/>
+                  <w:szCs w:val="24"/>
                 </w:rPr>
                 <m:t>6x-1</m:t>
               </m:r>
@@ -830,6 +844,8 @@
                 <w:rFonts w:eastAsiaTheme="minorEastAsia"/>
                 <w:i w:val="0"/>
                 <w:iCs w:val="0"/>
+                <w:sz w:val="24"/>
+                <w:szCs w:val="24"/>
               </w:rPr>
               <w:t xml:space="preserve"> </w:t>
             </w:r>
@@ -1331,6 +1347,239 @@
         <w:pStyle w:val="Paragraphedeliste"/>
         <w:numPr>
           <w:ilvl w:val="0"/>
+          <w:numId w:val="39"/>
+        </w:numPr>
+        <w:spacing w:before="240"/>
+        <w:rPr>
+          <w:b/>
+          <w:bCs/>
+          <w:sz w:val="24"/>
+          <w:szCs w:val="24"/>
+        </w:rPr>
+      </w:pPr>
+      <m:oMath>
+        <m:r>
+          <w:rPr>
+            <w:rFonts w:ascii="Cambria Math" w:hAnsi="Cambria Math"/>
+          </w:rPr>
+          <m:t>8×25=175+25</m:t>
+        </m:r>
+      </m:oMath>
+      <w:r>
+        <w:rPr>
+          <w:rFonts w:eastAsiaTheme="minorEastAsia"/>
+        </w:rPr>
+        <w:t xml:space="preserve"> </w:t>
+      </w:r>
+      <w:proofErr w:type="gramStart"/>
+      <w:r>
+        <w:t>est</w:t>
+      </w:r>
+      <w:proofErr w:type="gramEnd"/>
+      <w:r>
+        <w:t xml:space="preserve"> une égalité </w:t>
+      </w:r>
+      <w:r>
+        <w:rPr>
+          <w:rStyle w:val="cgreen"/>
+          <w:b/>
+          <w:bCs/>
+          <w:color w:val="92D050"/>
+        </w:rPr>
+        <w:t>vraie</w:t>
+      </w:r>
+      <w:r>
+        <w:rPr>
+          <w:color w:val="92D050"/>
+        </w:rPr>
+        <w:t xml:space="preserve"> </w:t>
+      </w:r>
+      <w:r>
+        <w:t xml:space="preserve">car chaque membre donne le même résultat. </w:t>
+      </w:r>
+      <m:oMath>
+        <m:r>
+          <w:rPr>
+            <w:rFonts w:ascii="Cambria Math" w:hAnsi="Cambria Math"/>
+          </w:rPr>
+          <m:t>8×25=200</m:t>
+        </m:r>
+      </m:oMath>
+      <w:r>
+        <w:t xml:space="preserve"> </w:t>
+      </w:r>
+      <w:proofErr w:type="gramStart"/>
+      <w:r>
+        <w:t>et</w:t>
+      </w:r>
+      <w:proofErr w:type="gramEnd"/>
+      <w:r>
+        <w:t xml:space="preserve"> </w:t>
+      </w:r>
+      <m:oMath>
+        <m:r>
+          <w:rPr>
+            <w:rFonts w:ascii="Cambria Math" w:hAnsi="Cambria Math"/>
+          </w:rPr>
+          <m:t>175+25=200</m:t>
+        </m:r>
+      </m:oMath>
+      <w:r>
+        <w:t>.</w:t>
+      </w:r>
+    </w:p>
+    <w:p>
+      <w:pPr>
+        <w:pStyle w:val="Paragraphedeliste"/>
+        <w:numPr>
+          <w:ilvl w:val="0"/>
+          <w:numId w:val="39"/>
+        </w:numPr>
+        <w:spacing w:before="240"/>
+        <w:rPr>
+          <w:b/>
+          <w:bCs/>
+          <w:sz w:val="24"/>
+          <w:szCs w:val="24"/>
+        </w:rPr>
+      </w:pPr>
+      <m:oMath>
+        <m:r>
+          <w:rPr>
+            <w:rFonts w:ascii="Cambria Math" w:hAnsi="Cambria Math"/>
+          </w:rPr>
+          <m:t>3×2=3+2</m:t>
+        </m:r>
+      </m:oMath>
+      <w:r>
+        <w:rPr>
+          <w:rFonts w:eastAsiaTheme="minorEastAsia"/>
+        </w:rPr>
+        <w:t xml:space="preserve"> </w:t>
+      </w:r>
+      <w:proofErr w:type="gramStart"/>
+      <w:r>
+        <w:t>est</w:t>
+      </w:r>
+      <w:proofErr w:type="gramEnd"/>
+      <w:r>
+        <w:t xml:space="preserve"> une égalité </w:t>
+      </w:r>
+      <w:r>
+        <w:rPr>
+          <w:rStyle w:val="cred"/>
+          <w:b/>
+          <w:bCs/>
+          <w:color w:val="FF0000"/>
+        </w:rPr>
+        <w:t>fausse</w:t>
+      </w:r>
+      <w:r>
+        <w:rPr>
+          <w:color w:val="FF0000"/>
+        </w:rPr>
+        <w:t xml:space="preserve"> </w:t>
+      </w:r>
+      <w:r>
+        <w:t xml:space="preserve">car </w:t>
+      </w:r>
+      <m:oMath>
+        <m:r>
+          <w:rPr>
+            <w:rFonts w:ascii="Cambria Math" w:hAnsi="Cambria Math"/>
+          </w:rPr>
+          <m:t>3×2</m:t>
+        </m:r>
+        <m:r>
+          <w:rPr>
+            <w:rFonts w:ascii="Cambria Math" w:eastAsiaTheme="minorEastAsia" w:hAnsi="Cambria Math"/>
+          </w:rPr>
+          <m:t>=6</m:t>
+        </m:r>
+      </m:oMath>
+      <w:r>
+        <w:rPr>
+          <w:rFonts w:eastAsiaTheme="minorEastAsia"/>
+        </w:rPr>
+        <w:t xml:space="preserve"> </w:t>
+      </w:r>
+      <w:r>
+        <w:t xml:space="preserve">et </w:t>
+      </w:r>
+      <m:oMath>
+        <m:r>
+          <w:rPr>
+            <w:rFonts w:ascii="Cambria Math" w:hAnsi="Cambria Math"/>
+          </w:rPr>
+          <m:t>3+2=5</m:t>
+        </m:r>
+      </m:oMath>
+      <w:r>
+        <w:t>.</w:t>
+      </w:r>
+    </w:p>
+    <w:p>
+      <w:pPr>
+        <w:pStyle w:val="Titre1"/>
+      </w:pPr>
+      <w:r>
+        <w:t>I</w:t>
+      </w:r>
+      <w:r>
+        <w:t>I</w:t>
+      </w:r>
+      <w:r>
+        <w:t xml:space="preserve"> – </w:t>
+      </w:r>
+      <w:r>
+        <w:t xml:space="preserve">Expressions littérales </w:t>
+      </w:r>
+      <w:r>
+        <w:t>:</w:t>
+      </w:r>
+    </w:p>
+    <w:p>
+      <w:r>
+        <w:t>On peut vérifier une égalité entre deux expressions pour des valeurs donnée aux variables en remplaçant dans l'expression et en vérifiant que le résultats de chaque membre est identique.</w:t>
+      </w:r>
+    </w:p>
+    <w:p>
+      <w:pPr>
+        <w:spacing w:before="240"/>
+        <w:rPr>
+          <w:noProof/>
+        </w:rPr>
+      </w:pPr>
+      <w:r>
+        <w:rPr>
+          <w:b/>
+          <w:bCs/>
+          <w:sz w:val="24"/>
+          <w:szCs w:val="24"/>
+        </w:rPr>
+        <w:t>Exemple</w:t>
+      </w:r>
+      <w:r>
+        <w:rPr>
+          <w:b/>
+          <w:bCs/>
+          <w:sz w:val="24"/>
+          <w:szCs w:val="24"/>
+        </w:rPr>
+        <w:t> :</w:t>
+      </w:r>
+      <w:r>
+        <w:rPr>
+          <w:noProof/>
+        </w:rPr>
+        <w:t xml:space="preserve"> </w:t>
+      </w:r>
+    </w:p>
+    <w:p>
+      <w:pPr>
+        <w:pStyle w:val="Paragraphedeliste"/>
+        <w:numPr>
+          <w:ilvl w:val="0"/>
           <w:numId w:val="38"/>
         </w:numPr>
         <w:spacing w:before="240"/>
@@ -5855,6 +6104,119 @@
     </w:lvl>
   </w:abstractNum>
   <w:abstractNum w:abstractNumId="29" w15:restartNumberingAfterBreak="0">
+    <w:nsid w:val="630866F7"/>
+    <w:multiLevelType w:val="hybridMultilevel"/>
+    <w:tmpl w:val="B50C000A"/>
+    <w:lvl w:ilvl="0" w:tplc="040C0001">
+      <w:start w:val="1"/>
+      <w:numFmt w:val="bullet"/>
+      <w:lvlText w:val=""/>
+      <w:lvlJc w:val="left"/>
+      <w:pPr>
+        <w:ind w:left="720" w:hanging="360"/>
+      </w:pPr>
+      <w:rPr>
+        <w:rFonts w:ascii="Symbol" w:hAnsi="Symbol" w:hint="default"/>
+      </w:rPr>
+    </w:lvl>
+    <w:lvl w:ilvl="1" w:tplc="040C0003" w:tentative="1">
+      <w:start w:val="1"/>
+      <w:numFmt w:val="bullet"/>
+      <w:lvlText w:val="o"/>
+      <w:lvlJc w:val="left"/>
+      <w:pPr>
+        <w:ind w:left="1440" w:hanging="360"/>
+      </w:pPr>
+      <w:rPr>
+        <w:rFonts w:ascii="Courier New" w:hAnsi="Courier New" w:cs="Courier New" w:hint="default"/>
+      </w:rPr>
+    </w:lvl>
+    <w:lvl w:ilvl="2" w:tplc="040C0005" w:tentative="1">
+      <w:start w:val="1"/>
+      <w:numFmt w:val="bullet"/>
+      <w:lvlText w:val=""/>
+      <w:lvlJc w:val="left"/>
+      <w:pPr>
+        <w:ind w:left="2160" w:hanging="360"/>
+      </w:pPr>
+      <w:rPr>
+        <w:rFonts w:ascii="Wingdings" w:hAnsi="Wingdings" w:hint="default"/>
+      </w:rPr>
+    </w:lvl>
+    <w:lvl w:ilvl="3" w:tplc="040C0001" w:tentative="1">
+      <w:start w:val="1"/>
+      <w:numFmt w:val="bullet"/>
+      <w:lvlText w:val=""/>
+      <w:lvlJc w:val="left"/>
+      <w:pPr>
+        <w:ind w:left="2880" w:hanging="360"/>
+      </w:pPr>
+      <w:rPr>
+        <w:rFonts w:ascii="Symbol" w:hAnsi="Symbol" w:hint="default"/>
+      </w:rPr>
+    </w:lvl>
+    <w:lvl w:ilvl="4" w:tplc="040C0003" w:tentative="1">
+      <w:start w:val="1"/>
+      <w:numFmt w:val="bullet"/>
+      <w:lvlText w:val="o"/>
+      <w:lvlJc w:val="left"/>
+      <w:pPr>
+        <w:ind w:left="3600" w:hanging="360"/>
+      </w:pPr>
+      <w:rPr>
+        <w:rFonts w:ascii="Courier New" w:hAnsi="Courier New" w:cs="Courier New" w:hint="default"/>
+      </w:rPr>
+    </w:lvl>
+    <w:lvl w:ilvl="5" w:tplc="040C0005" w:tentative="1">
+      <w:start w:val="1"/>
+      <w:numFmt w:val="bullet"/>
+      <w:lvlText w:val=""/>
+      <w:lvlJc w:val="left"/>
+      <w:pPr>
+        <w:ind w:left="4320" w:hanging="360"/>
+      </w:pPr>
+      <w:rPr>
+        <w:rFonts w:ascii="Wingdings" w:hAnsi="Wingdings" w:hint="default"/>
+      </w:rPr>
+    </w:lvl>
+    <w:lvl w:ilvl="6" w:tplc="040C0001" w:tentative="1">
+      <w:start w:val="1"/>
+      <w:numFmt w:val="bullet"/>
+      <w:lvlText w:val=""/>
+      <w:lvlJc w:val="left"/>
+      <w:pPr>
+        <w:ind w:left="5040" w:hanging="360"/>
+      </w:pPr>
+      <w:rPr>
+        <w:rFonts w:ascii="Symbol" w:hAnsi="Symbol" w:hint="default"/>
+      </w:rPr>
+    </w:lvl>
+    <w:lvl w:ilvl="7" w:tplc="040C0003" w:tentative="1">
+      <w:start w:val="1"/>
+      <w:numFmt w:val="bullet"/>
+      <w:lvlText w:val="o"/>
+      <w:lvlJc w:val="left"/>
+      <w:pPr>
+        <w:ind w:left="5760" w:hanging="360"/>
+      </w:pPr>
+      <w:rPr>
+        <w:rFonts w:ascii="Courier New" w:hAnsi="Courier New" w:cs="Courier New" w:hint="default"/>
+      </w:rPr>
+    </w:lvl>
+    <w:lvl w:ilvl="8" w:tplc="040C0005" w:tentative="1">
+      <w:start w:val="1"/>
+      <w:numFmt w:val="bullet"/>
+      <w:lvlText w:val=""/>
+      <w:lvlJc w:val="left"/>
+      <w:pPr>
+        <w:ind w:left="6480" w:hanging="360"/>
+      </w:pPr>
+      <w:rPr>
+        <w:rFonts w:ascii="Wingdings" w:hAnsi="Wingdings" w:hint="default"/>
+      </w:rPr>
+    </w:lvl>
+  </w:abstractNum>
+  <w:abstractNum w:abstractNumId="30" w15:restartNumberingAfterBreak="0">
     <w:nsid w:val="63EE69A0"/>
     <w:multiLevelType w:val="hybridMultilevel"/>
     <w:tmpl w:val="F37A2406"/>
@@ -5967,7 +6329,7 @@
       </w:rPr>
     </w:lvl>
   </w:abstractNum>
-  <w:abstractNum w:abstractNumId="30" w15:restartNumberingAfterBreak="0">
+  <w:abstractNum w:abstractNumId="31" w15:restartNumberingAfterBreak="0">
     <w:nsid w:val="65A774FB"/>
     <w:multiLevelType w:val="hybridMultilevel"/>
     <w:tmpl w:val="32F8A90C"/>
@@ -6080,7 +6442,7 @@
       </w:rPr>
     </w:lvl>
   </w:abstractNum>
-  <w:abstractNum w:abstractNumId="31" w15:restartNumberingAfterBreak="0">
+  <w:abstractNum w:abstractNumId="32" w15:restartNumberingAfterBreak="0">
     <w:nsid w:val="72974BF1"/>
     <w:multiLevelType w:val="hybridMultilevel"/>
     <w:tmpl w:val="36C69230"/>
@@ -6193,7 +6555,7 @@
       </w:rPr>
     </w:lvl>
   </w:abstractNum>
-  <w:abstractNum w:abstractNumId="32" w15:restartNumberingAfterBreak="0">
+  <w:abstractNum w:abstractNumId="33" w15:restartNumberingAfterBreak="0">
     <w:nsid w:val="76487A28"/>
     <w:multiLevelType w:val="hybridMultilevel"/>
     <w:tmpl w:val="601ECE0C"/>
@@ -6284,7 +6646,7 @@
       </w:pPr>
     </w:lvl>
   </w:abstractNum>
-  <w:abstractNum w:abstractNumId="33" w15:restartNumberingAfterBreak="0">
+  <w:abstractNum w:abstractNumId="34" w15:restartNumberingAfterBreak="0">
     <w:nsid w:val="76E03B7D"/>
     <w:multiLevelType w:val="hybridMultilevel"/>
     <w:tmpl w:val="EA7E9D36"/>
@@ -6419,7 +6781,7 @@
     <w:abstractNumId w:val="1"/>
   </w:num>
   <w:num w:numId="7">
-    <w:abstractNumId w:val="32"/>
+    <w:abstractNumId w:val="33"/>
   </w:num>
   <w:num w:numId="8">
     <w:abstractNumId w:val="11"/>
@@ -6443,7 +6805,7 @@
     <w:abstractNumId w:val="21"/>
   </w:num>
   <w:num w:numId="15">
-    <w:abstractNumId w:val="29"/>
+    <w:abstractNumId w:val="30"/>
   </w:num>
   <w:num w:numId="16">
     <w:abstractNumId w:val="26"/>
@@ -6467,7 +6829,7 @@
     <w:abstractNumId w:val="3"/>
   </w:num>
   <w:num w:numId="23">
-    <w:abstractNumId w:val="30"/>
+    <w:abstractNumId w:val="31"/>
   </w:num>
   <w:num w:numId="24">
     <w:abstractNumId w:val="16"/>
@@ -6482,7 +6844,7 @@
     <w:abstractNumId w:val="20"/>
   </w:num>
   <w:num w:numId="28">
-    <w:abstractNumId w:val="31"/>
+    <w:abstractNumId w:val="32"/>
   </w:num>
   <w:num w:numId="29">
     <w:abstractNumId w:val="22"/>
@@ -6518,7 +6880,10 @@
     <w:abstractNumId w:val="13"/>
   </w:num>
   <w:num w:numId="38">
-    <w:abstractNumId w:val="33"/>
+    <w:abstractNumId w:val="34"/>
+  </w:num>
+  <w:num w:numId="39">
+    <w:abstractNumId w:val="29"/>
   </w:num>
   <w:numIdMacAtCleanup w:val="5"/>
 </w:numbering>

</xml_diff>